<commit_message>
added new elements for mailing address
</commit_message>
<xml_diff>
--- a/output/788 Minna Street/788M1219301 - September - Letter 1.docx
+++ b/output/788 Minna Street/788M1219301 - September - Letter 1.docx
@@ -55,7 +55,7 @@
           <w:sz w:val="22"/>
           <w:szCs w:val="22"/>
         </w:rPr>
-        <w:t xml:space="preserve">September 19, 2025</w:t>
+        <w:t xml:space="preserve">September 21, 2025</w:t>
       </w:r>
     </w:p>
     <w:p>
@@ -104,7 +104,26 @@
           <w:sz w:val="22"/>
           <w:szCs w:val="22"/>
         </w:rPr>
-        <w:t xml:space="preserve">121 9Th St, San Francisco CA 94103</w:t>
+        <w:t xml:space="preserve">121 9Th St</w:t>
+      </w:r>
+    </w:p>
+    <w:p>
+      <w:pPr>
+        <w:autoSpaceDE w:val="0"/>
+        <w:autoSpaceDN w:val="0"/>
+        <w:rPr>
+          <w:rFonts w:ascii="Arial" w:hAnsi="Arial" w:cs="Arial"/>
+          <w:sz w:val="22"/>
+          <w:szCs w:val="22"/>
+        </w:rPr>
+      </w:pPr>
+      <w:r>
+        <w:rPr>
+          <w:rFonts w:ascii="Arial" w:hAnsi="Arial" w:cs="Arial"/>
+          <w:sz w:val="22"/>
+          <w:szCs w:val="22"/>
+        </w:rPr>
+        <w:t xml:space="preserve">San Francisco, CA 94103</w:t>
       </w:r>
     </w:p>
     <w:p>
@@ -1074,16 +1093,6 @@
         </w:rPr>
         <w:t>Board of Directors</w:t>
       </w:r>
-    </w:p>
-    <w:p>
-      <w:pPr>
-        <w:pStyle w:val="NoSpacing"/>
-        <w:rPr>
-          <w:rFonts w:ascii="Arial" w:hAnsi="Arial" w:cs="Arial"/>
-          <w:sz w:val="22"/>
-          <w:szCs w:val="22"/>
-        </w:rPr>
-      </w:pPr>
     </w:p>
     <w:p>
       <w:pPr>
@@ -2748,6 +2757,15 @@
 </file>
 
 <file path=customXml/item1.xml><?xml version="1.0" encoding="utf-8"?>
+<?mso-contentType ?>
+<FormTemplates xmlns="http://schemas.microsoft.com/sharepoint/v3/contenttype/forms">
+  <Display>DocumentLibraryForm</Display>
+  <Edit>DocumentLibraryForm</Edit>
+  <New>DocumentLibraryForm</New>
+</FormTemplates>
+</file>
+
+<file path=customXml/item2.xml><?xml version="1.0" encoding="utf-8"?>
 <ct:contentTypeSchema xmlns:ct="http://schemas.microsoft.com/office/2006/metadata/contentType" xmlns:ma="http://schemas.microsoft.com/office/2006/metadata/properties/metaAttributes" ct:_="" ma:_="" ma:contentTypeName="Document" ma:contentTypeID="0x010100380949D753E6FA47AF598C9811F2077D" ma:contentTypeVersion="19" ma:contentTypeDescription="Create a new document." ma:contentTypeScope="" ma:versionID="0c2441c5f2fa43c9a762f01f98ced01f">
   <xsd:schema xmlns:xsd="http://www.w3.org/2001/XMLSchema" xmlns:xs="http://www.w3.org/2001/XMLSchema" xmlns:p="http://schemas.microsoft.com/office/2006/metadata/properties" xmlns:ns2="a83621a2-392c-4bf7-8b11-6dd6adca0180" xmlns:ns3="e7cc5f60-9f0a-4219-b316-4b48226633f7" targetNamespace="http://schemas.microsoft.com/office/2006/metadata/properties" ma:root="true" ma:fieldsID="43d57f21604210e90738baadd4b9d0f6" ns2:_="" ns3:_="">
     <xsd:import namespace="a83621a2-392c-4bf7-8b11-6dd6adca0180"/>
@@ -3008,15 +3026,6 @@
 </ct:contentTypeSchema>
 </file>
 
-<file path=customXml/item2.xml><?xml version="1.0" encoding="utf-8"?>
-<?mso-contentType ?>
-<FormTemplates xmlns="http://schemas.microsoft.com/sharepoint/v3/contenttype/forms">
-  <Display>DocumentLibraryForm</Display>
-  <Edit>DocumentLibraryForm</Edit>
-  <New>DocumentLibraryForm</New>
-</FormTemplates>
-</file>
-
 <file path=customXml/item3.xml><?xml version="1.0" encoding="utf-8"?>
 <p:properties xmlns:p="http://schemas.microsoft.com/office/2006/metadata/properties" xmlns:xsi="http://www.w3.org/2001/XMLSchema-instance" xmlns:pc="http://schemas.microsoft.com/office/infopath/2007/PartnerControls">
   <documentManagement>
@@ -3030,6 +3039,14 @@
 </file>
 
 <file path=customXml/itemProps1.xml><?xml version="1.0" encoding="utf-8"?>
+<ds:datastoreItem xmlns:ds="http://schemas.openxmlformats.org/officeDocument/2006/customXml" ds:itemID="{0E2BEDC8-0C4E-4FC2-A0F9-917F347F4383}">
+  <ds:schemaRefs>
+    <ds:schemaRef ds:uri="http://schemas.microsoft.com/sharepoint/v3/contenttype/forms"/>
+  </ds:schemaRefs>
+</ds:datastoreItem>
+</file>
+
+<file path=customXml/itemProps2.xml><?xml version="1.0" encoding="utf-8"?>
 <ds:datastoreItem xmlns:ds="http://schemas.openxmlformats.org/officeDocument/2006/customXml" ds:itemID="{8D017B20-5E89-40C9-B899-C54D1BFC9C36}">
   <ds:schemaRefs>
     <ds:schemaRef ds:uri="http://schemas.microsoft.com/office/2006/metadata/contentType"/>
@@ -3048,14 +3065,6 @@
 </ds:datastoreItem>
 </file>
 
-<file path=customXml/itemProps2.xml><?xml version="1.0" encoding="utf-8"?>
-<ds:datastoreItem xmlns:ds="http://schemas.openxmlformats.org/officeDocument/2006/customXml" ds:itemID="{0E2BEDC8-0C4E-4FC2-A0F9-917F347F4383}">
-  <ds:schemaRefs>
-    <ds:schemaRef ds:uri="http://schemas.microsoft.com/sharepoint/v3/contenttype/forms"/>
-  </ds:schemaRefs>
-</ds:datastoreItem>
-</file>
-
 <file path=customXml/itemProps3.xml><?xml version="1.0" encoding="utf-8"?>
 <ds:datastoreItem xmlns:ds="http://schemas.openxmlformats.org/officeDocument/2006/customXml" ds:itemID="{9EC82B57-1EB4-464D-947D-EA997BA11BBA}">
   <ds:schemaRefs>

</xml_diff>